<commit_message>
Add SQLite database handling. Add activity for User history. Finish MainActivity for adding user.
</commit_message>
<xml_diff>
--- a/doc/HealthDairyCommonSpecification.docx
+++ b/doc/HealthDairyCommonSpecification.docx
@@ -94,7 +94,6 @@
         <w:rPr>
           <w:sz w:val="32"/>
           <w:szCs w:val="32"/>
-          <w:lang w:val="en-US"/>
         </w:rPr>
       </w:pPr>
       <w:r>
@@ -117,7 +116,6 @@
         <w:rPr>
           <w:sz w:val="32"/>
           <w:szCs w:val="32"/>
-          <w:lang w:val="en-US"/>
         </w:rPr>
         <w:tab/>
       </w:r>
@@ -125,7 +123,6 @@
         <w:rPr>
           <w:sz w:val="32"/>
           <w:szCs w:val="32"/>
-          <w:lang w:val="en-US"/>
         </w:rPr>
         <w:tab/>
       </w:r>
@@ -136,8 +133,6 @@
         </w:rPr>
         <w:t>Аббревиатуры</w:t>
       </w:r>
-      <w:bookmarkStart w:id="0" w:name="_GoBack"/>
-      <w:bookmarkEnd w:id="0"/>
     </w:p>
     <w:p>
       <w:pPr>
@@ -820,7 +815,33 @@
         <w:rPr>
           <w:sz w:val="32"/>
           <w:szCs w:val="32"/>
-          <w:lang w:val="en-US"/>
+        </w:rPr>
+      </w:pPr>
+      <w:r>
+        <w:rPr>
+          <w:sz w:val="32"/>
+          <w:szCs w:val="32"/>
+        </w:rPr>
+        <w:t>Добавление/удаление пользователя</w:t>
+      </w:r>
+      <w:r>
+        <w:rPr>
+          <w:sz w:val="32"/>
+          <w:szCs w:val="32"/>
+        </w:rPr>
+        <w:t xml:space="preserve"> </w:t>
+      </w:r>
+    </w:p>
+    <w:p>
+      <w:pPr>
+        <w:pStyle w:val="a3"/>
+        <w:numPr>
+          <w:ilvl w:val="0"/>
+          <w:numId w:val="1"/>
+        </w:numPr>
+        <w:rPr>
+          <w:sz w:val="32"/>
+          <w:szCs w:val="32"/>
         </w:rPr>
       </w:pPr>
       <w:r>
@@ -843,7 +864,6 @@
         <w:rPr>
           <w:sz w:val="32"/>
           <w:szCs w:val="32"/>
-          <w:lang w:val="en-US"/>
         </w:rPr>
         <w:t>:</w:t>
       </w:r>
@@ -858,7 +878,6 @@
         <w:rPr>
           <w:sz w:val="32"/>
           <w:szCs w:val="32"/>
-          <w:lang w:val="en-US"/>
         </w:rPr>
       </w:pPr>
       <w:r>
@@ -872,9 +891,23 @@
         <w:rPr>
           <w:sz w:val="32"/>
           <w:szCs w:val="32"/>
-          <w:lang w:val="en-US"/>
-        </w:rPr>
-        <w:t>(1.a)</w:t>
+        </w:rPr>
+        <w:t>(1.</w:t>
+      </w:r>
+      <w:r>
+        <w:rPr>
+          <w:sz w:val="32"/>
+          <w:szCs w:val="32"/>
+          <w:lang w:val="en-US"/>
+        </w:rPr>
+        <w:t>a</w:t>
+      </w:r>
+      <w:r>
+        <w:rPr>
+          <w:sz w:val="32"/>
+          <w:szCs w:val="32"/>
+        </w:rPr>
+        <w:t>)</w:t>
       </w:r>
     </w:p>
     <w:p>
@@ -887,7 +920,6 @@
         <w:rPr>
           <w:sz w:val="32"/>
           <w:szCs w:val="32"/>
-          <w:lang w:val="en-US"/>
         </w:rPr>
       </w:pPr>
       <w:r>
@@ -901,9 +933,23 @@
         <w:rPr>
           <w:sz w:val="32"/>
           <w:szCs w:val="32"/>
-          <w:lang w:val="en-US"/>
-        </w:rPr>
-        <w:t>(1.b)</w:t>
+        </w:rPr>
+        <w:t>(1.</w:t>
+      </w:r>
+      <w:r>
+        <w:rPr>
+          <w:sz w:val="32"/>
+          <w:szCs w:val="32"/>
+          <w:lang w:val="en-US"/>
+        </w:rPr>
+        <w:t>b</w:t>
+      </w:r>
+      <w:r>
+        <w:rPr>
+          <w:sz w:val="32"/>
+          <w:szCs w:val="32"/>
+        </w:rPr>
+        <w:t>)</w:t>
       </w:r>
     </w:p>
     <w:p>
@@ -916,7 +962,6 @@
         <w:rPr>
           <w:sz w:val="32"/>
           <w:szCs w:val="32"/>
-          <w:lang w:val="en-US"/>
         </w:rPr>
       </w:pPr>
       <w:r>
@@ -930,9 +975,43 @@
         <w:rPr>
           <w:sz w:val="32"/>
           <w:szCs w:val="32"/>
-          <w:lang w:val="en-US"/>
-        </w:rPr>
-        <w:t>(1.d)</w:t>
+        </w:rPr>
+        <w:t>(1.</w:t>
+      </w:r>
+      <w:r>
+        <w:rPr>
+          <w:sz w:val="32"/>
+          <w:szCs w:val="32"/>
+          <w:lang w:val="en-US"/>
+        </w:rPr>
+        <w:t>d</w:t>
+      </w:r>
+      <w:r>
+        <w:rPr>
+          <w:sz w:val="32"/>
+          <w:szCs w:val="32"/>
+        </w:rPr>
+        <w:t>)</w:t>
+      </w:r>
+    </w:p>
+    <w:p>
+      <w:pPr>
+        <w:pStyle w:val="a3"/>
+        <w:numPr>
+          <w:ilvl w:val="0"/>
+          <w:numId w:val="5"/>
+        </w:numPr>
+        <w:rPr>
+          <w:sz w:val="32"/>
+          <w:szCs w:val="32"/>
+        </w:rPr>
+      </w:pPr>
+      <w:r>
+        <w:rPr>
+          <w:sz w:val="32"/>
+          <w:szCs w:val="32"/>
+        </w:rPr>
+        <w:t>Пользователю(3)</w:t>
       </w:r>
     </w:p>
     <w:p>
@@ -945,7 +1024,6 @@
         <w:rPr>
           <w:sz w:val="32"/>
           <w:szCs w:val="32"/>
-          <w:lang w:val="en-US"/>
         </w:rPr>
       </w:pPr>
       <w:r>
@@ -976,6 +1054,29 @@
         </w:rPr>
         <w:t>История добавления /применения рецепта.</w:t>
       </w:r>
+    </w:p>
+    <w:p>
+      <w:pPr>
+        <w:pStyle w:val="a3"/>
+        <w:numPr>
+          <w:ilvl w:val="0"/>
+          <w:numId w:val="1"/>
+        </w:numPr>
+        <w:rPr>
+          <w:b/>
+          <w:sz w:val="36"/>
+          <w:szCs w:val="36"/>
+        </w:rPr>
+      </w:pPr>
+      <w:r>
+        <w:rPr>
+          <w:sz w:val="32"/>
+          <w:szCs w:val="32"/>
+        </w:rPr>
+        <w:t>История болезней для каждого пользователя</w:t>
+      </w:r>
+      <w:bookmarkStart w:id="0" w:name="_GoBack"/>
+      <w:bookmarkEnd w:id="0"/>
     </w:p>
     <w:p>
       <w:pPr>

</xml_diff>

<commit_message>
Add some PSD for design. Add Data Objects, Improove working with DB
</commit_message>
<xml_diff>
--- a/doc/HealthDairyCommonSpecification.docx
+++ b/doc/HealthDairyCommonSpecification.docx
@@ -165,6 +165,8 @@
         </w:rPr>
         <w:t>Цель</w:t>
       </w:r>
+      <w:bookmarkStart w:id="0" w:name="_GoBack"/>
+      <w:bookmarkEnd w:id="0"/>
     </w:p>
     <w:p>
       <w:pPr>
@@ -822,14 +824,23 @@
           <w:sz w:val="32"/>
           <w:szCs w:val="32"/>
         </w:rPr>
-        <w:t>Добавление/удаление пользователя</w:t>
-      </w:r>
-      <w:r>
-        <w:rPr>
-          <w:sz w:val="32"/>
-          <w:szCs w:val="32"/>
-        </w:rPr>
-        <w:t xml:space="preserve"> </w:t>
+        <w:t xml:space="preserve">Редактирование </w:t>
+      </w:r>
+      <w:proofErr w:type="spellStart"/>
+      <w:r>
+        <w:rPr>
+          <w:sz w:val="32"/>
+          <w:szCs w:val="32"/>
+        </w:rPr>
+        <w:t>рецепата</w:t>
+      </w:r>
+      <w:proofErr w:type="spellEnd"/>
+      <w:r>
+        <w:rPr>
+          <w:sz w:val="32"/>
+          <w:szCs w:val="32"/>
+        </w:rPr>
+        <w:t>.</w:t>
       </w:r>
     </w:p>
     <w:p>
@@ -849,6 +860,102 @@
           <w:sz w:val="32"/>
           <w:szCs w:val="32"/>
         </w:rPr>
+        <w:t>Добавление</w:t>
+      </w:r>
+      <w:r>
+        <w:rPr>
+          <w:sz w:val="32"/>
+          <w:szCs w:val="32"/>
+          <w:lang w:val="en-US"/>
+        </w:rPr>
+        <w:t xml:space="preserve"> </w:t>
+      </w:r>
+      <w:r>
+        <w:rPr>
+          <w:sz w:val="32"/>
+          <w:szCs w:val="32"/>
+        </w:rPr>
+        <w:t>пользователя.</w:t>
+      </w:r>
+      <w:r>
+        <w:rPr>
+          <w:sz w:val="32"/>
+          <w:szCs w:val="32"/>
+        </w:rPr>
+        <w:t xml:space="preserve"> </w:t>
+      </w:r>
+    </w:p>
+    <w:p>
+      <w:pPr>
+        <w:pStyle w:val="a3"/>
+        <w:numPr>
+          <w:ilvl w:val="0"/>
+          <w:numId w:val="1"/>
+        </w:numPr>
+        <w:rPr>
+          <w:sz w:val="32"/>
+          <w:szCs w:val="32"/>
+        </w:rPr>
+      </w:pPr>
+      <w:r>
+        <w:rPr>
+          <w:sz w:val="32"/>
+          <w:szCs w:val="32"/>
+        </w:rPr>
+        <w:t>У</w:t>
+      </w:r>
+      <w:r>
+        <w:rPr>
+          <w:sz w:val="32"/>
+          <w:szCs w:val="32"/>
+        </w:rPr>
+        <w:t>даление пользователя</w:t>
+      </w:r>
+      <w:r>
+        <w:rPr>
+          <w:sz w:val="32"/>
+          <w:szCs w:val="32"/>
+        </w:rPr>
+        <w:t xml:space="preserve"> </w:t>
+      </w:r>
+    </w:p>
+    <w:p>
+      <w:pPr>
+        <w:pStyle w:val="a3"/>
+        <w:numPr>
+          <w:ilvl w:val="0"/>
+          <w:numId w:val="1"/>
+        </w:numPr>
+        <w:rPr>
+          <w:sz w:val="32"/>
+          <w:szCs w:val="32"/>
+        </w:rPr>
+      </w:pPr>
+      <w:r>
+        <w:rPr>
+          <w:sz w:val="32"/>
+          <w:szCs w:val="32"/>
+        </w:rPr>
+        <w:t>Редактирование пользователя.</w:t>
+      </w:r>
+    </w:p>
+    <w:p>
+      <w:pPr>
+        <w:pStyle w:val="a3"/>
+        <w:numPr>
+          <w:ilvl w:val="0"/>
+          <w:numId w:val="1"/>
+        </w:numPr>
+        <w:rPr>
+          <w:sz w:val="32"/>
+          <w:szCs w:val="32"/>
+        </w:rPr>
+      </w:pPr>
+      <w:r>
+        <w:rPr>
+          <w:sz w:val="32"/>
+          <w:szCs w:val="32"/>
+        </w:rPr>
         <w:t xml:space="preserve">Поиск рецепта </w:t>
       </w:r>
       <w:proofErr w:type="gramStart"/>
@@ -1122,8 +1229,6 @@
           <w:szCs w:val="36"/>
         </w:rPr>
       </w:pPr>
-      <w:bookmarkStart w:id="0" w:name="_GoBack"/>
-      <w:bookmarkEnd w:id="0"/>
     </w:p>
     <w:p>
       <w:pPr>

</xml_diff>